<commit_message>
Creacion de la opcion 5 y 6 y el do while
</commit_message>
<xml_diff>
--- a/DocumentacionScrum.docx
+++ b/DocumentacionScrum.docx
@@ -13,7 +13,7 @@
           <w:lang w:val="es-GT" w:eastAsia="es-GT"/>
         </w:rPr>
         <w:drawing>
-          <wp:inline distT="0" distB="0" distL="0" distR="0" wp14:anchorId="70F40136" wp14:editId="3E17F46B">
+          <wp:inline distT="0" distB="0" distL="0" distR="0" wp14:anchorId="284D4650" wp14:editId="378F2B47">
             <wp:extent cx="2247900" cy="847725"/>
             <wp:effectExtent l="0" t="0" r="0" b="0"/>
             <wp:docPr id="1377158167" name="Imagen 1377158167"/>
@@ -298,7 +298,18 @@
           <w:szCs w:val="24"/>
           <w:lang w:val="es-GT"/>
         </w:rPr>
-        <w:t>INVESTIGACION:</w:t>
+        <w:t>Documentación</w:t>
+      </w:r>
+      <w:r>
+        <w:rPr>
+          <w:rFonts w:eastAsia="Times New Roman" w:cs="Times New Roman"/>
+          <w:b/>
+          <w:bCs/>
+          <w:sz w:val="24"/>
+          <w:szCs w:val="24"/>
+          <w:lang w:val="es-GT"/>
+        </w:rPr>
+        <w:t>:</w:t>
       </w:r>
     </w:p>
     <w:p>
@@ -342,9 +353,20 @@
           <w:rFonts w:eastAsia="Times New Roman" w:cs="Times New Roman"/>
           <w:sz w:val="24"/>
           <w:szCs w:val="24"/>
-          <w:lang w:val="es-GT"/>
-        </w:rPr>
-      </w:pPr>
+          <w:lang w:val="es-ES"/>
+        </w:rPr>
+      </w:pPr>
+      <w:r>
+        <w:rPr>
+          <w:rFonts w:eastAsia="Times New Roman" w:cs="Times New Roman"/>
+          <w:sz w:val="24"/>
+          <w:szCs w:val="24"/>
+          <w:lang w:val="es-GT"/>
+        </w:rPr>
+        <w:t>Manuel Alessandro Concoba Nuñez 2018-551</w:t>
+      </w:r>
+      <w:bookmarkStart w:id="0" w:name="_GoBack"/>
+      <w:bookmarkEnd w:id="0"/>
     </w:p>
     <w:p>
       <w:pPr>
@@ -357,6 +379,15 @@
           <w:lang w:val="es-GT"/>
         </w:rPr>
       </w:pPr>
+      <w:r>
+        <w:rPr>
+          <w:rFonts w:eastAsia="Times New Roman" w:cs="Times New Roman"/>
+          <w:sz w:val="24"/>
+          <w:szCs w:val="24"/>
+          <w:lang w:val="es-GT"/>
+        </w:rPr>
+        <w:t>Miguel Estuardo Aquino 2014-029</w:t>
+      </w:r>
     </w:p>
     <w:p>
       <w:pPr>
@@ -369,6 +400,15 @@
           <w:lang w:val="es-GT"/>
         </w:rPr>
       </w:pPr>
+      <w:r>
+        <w:rPr>
+          <w:rFonts w:eastAsia="Times New Roman" w:cs="Times New Roman"/>
+          <w:sz w:val="24"/>
+          <w:szCs w:val="24"/>
+          <w:lang w:val="es-GT"/>
+        </w:rPr>
+        <w:t>Ángel Miguel Reyes Guerrero 2018-391</w:t>
+      </w:r>
     </w:p>
     <w:p>
       <w:pPr>
@@ -381,6 +421,15 @@
           <w:lang w:val="es-GT"/>
         </w:rPr>
       </w:pPr>
+      <w:r>
+        <w:rPr>
+          <w:rFonts w:eastAsia="Times New Roman" w:cs="Times New Roman"/>
+          <w:sz w:val="24"/>
+          <w:szCs w:val="24"/>
+          <w:lang w:val="es-GT"/>
+        </w:rPr>
+        <w:t>Jorge Vinicio Aquino López 2018-522</w:t>
+      </w:r>
     </w:p>
     <w:p>
       <w:pPr>
@@ -393,6 +442,15 @@
           <w:lang w:val="es-GT"/>
         </w:rPr>
       </w:pPr>
+      <w:r>
+        <w:rPr>
+          <w:rFonts w:eastAsia="Times New Roman" w:cs="Times New Roman"/>
+          <w:sz w:val="24"/>
+          <w:szCs w:val="24"/>
+          <w:lang w:val="es-GT"/>
+        </w:rPr>
+        <w:t>Diego Roberto Cante Estrada 2018-106</w:t>
+      </w:r>
     </w:p>
     <w:p>
       <w:pPr>
@@ -400,19 +458,50 @@
         <w:jc w:val="center"/>
         <w:rPr>
           <w:rFonts w:eastAsia="Times New Roman" w:cs="Times New Roman"/>
-          <w:sz w:val="24"/>
-          <w:szCs w:val="24"/>
-          <w:lang w:val="es-GT"/>
-        </w:rPr>
-      </w:pPr>
-      <w:r>
-        <w:rPr>
-          <w:rFonts w:eastAsia="Times New Roman" w:cs="Times New Roman"/>
-          <w:sz w:val="24"/>
-          <w:szCs w:val="24"/>
-          <w:lang w:val="es-GT"/>
-        </w:rPr>
-        <w:t xml:space="preserve"> </w:t>
+          <w:bCs/>
+          <w:sz w:val="24"/>
+          <w:szCs w:val="24"/>
+          <w:lang w:val="es-GT"/>
+        </w:rPr>
+      </w:pPr>
+      <w:r>
+        <w:rPr>
+          <w:rFonts w:eastAsia="Times New Roman" w:cs="Times New Roman"/>
+          <w:bCs/>
+          <w:sz w:val="24"/>
+          <w:szCs w:val="24"/>
+          <w:lang w:val="es-GT"/>
+        </w:rPr>
+        <w:t>Fernando J</w:t>
+      </w:r>
+      <w:r>
+        <w:rPr>
+          <w:rFonts w:eastAsia="Times New Roman" w:cs="Times New Roman"/>
+          <w:bCs/>
+          <w:sz w:val="24"/>
+          <w:szCs w:val="24"/>
+          <w:lang w:val="es-GT"/>
+        </w:rPr>
+        <w:t>avier Suarez Acevedo - 2015-</w:t>
+      </w:r>
+      <w:r>
+        <w:rPr>
+          <w:rFonts w:eastAsia="Times New Roman" w:cs="Times New Roman"/>
+          <w:bCs/>
+          <w:sz w:val="24"/>
+          <w:szCs w:val="24"/>
+          <w:lang w:val="es-GT"/>
+        </w:rPr>
+        <w:t>338</w:t>
+      </w:r>
+      <w:r>
+        <w:rPr>
+          <w:rFonts w:eastAsia="Times New Roman" w:cs="Times New Roman"/>
+          <w:sz w:val="24"/>
+          <w:szCs w:val="24"/>
+          <w:lang w:val="es-GT"/>
+        </w:rPr>
+        <w:t xml:space="preserve">  </w:t>
       </w:r>
     </w:p>
     <w:p>
@@ -433,7 +522,26 @@
           <w:szCs w:val="24"/>
           <w:lang w:val="es-GT"/>
         </w:rPr>
-        <w:t xml:space="preserve"> </w:t>
+        <w:t>Jonathan Abraham Cermeño Barrios</w:t>
+      </w:r>
+      <w:r>
+        <w:rPr>
+          <w:rFonts w:eastAsia="Times New Roman" w:cs="Times New Roman"/>
+          <w:sz w:val="24"/>
+          <w:szCs w:val="24"/>
+          <w:lang w:val="es-GT"/>
+        </w:rPr>
+        <w:tab/>
+        <w:t xml:space="preserve">- </w:t>
+      </w:r>
+      <w:r>
+        <w:rPr>
+          <w:rFonts w:eastAsia="Times New Roman" w:cs="Times New Roman"/>
+          <w:sz w:val="24"/>
+          <w:szCs w:val="24"/>
+          <w:lang w:val="es-GT"/>
+        </w:rPr>
+        <w:t>2018-295</w:t>
       </w:r>
     </w:p>
     <w:p>
@@ -454,7 +562,7 @@
           <w:szCs w:val="24"/>
           <w:lang w:val="es-GT"/>
         </w:rPr>
-        <w:t>Jonathan Abraham Cermeño Barrios</w:t>
+        <w:t>Rudy Eduardo Menéndez Palma – 2018-300</w:t>
       </w:r>
     </w:p>
     <w:p>
@@ -475,7 +583,16 @@
           <w:szCs w:val="24"/>
           <w:lang w:val="es-GT"/>
         </w:rPr>
-        <w:t>Rudy Eduardo Menéndez Palma</w:t>
+        <w:t>William Ricardo Castañaza Romero – 2018-462</w:t>
+      </w:r>
+      <w:r>
+        <w:rPr>
+          <w:rFonts w:eastAsia="Times New Roman" w:cs="Times New Roman"/>
+          <w:sz w:val="24"/>
+          <w:szCs w:val="24"/>
+          <w:lang w:val="es-GT"/>
+        </w:rPr>
+        <w:t xml:space="preserve"> </w:t>
       </w:r>
     </w:p>
     <w:p>
@@ -496,7 +613,7 @@
           <w:szCs w:val="24"/>
           <w:lang w:val="es-GT"/>
         </w:rPr>
-        <w:t>Carné 2018-295</w:t>
+        <w:t>Elder Austin Lucas Vélez – 2015337</w:t>
       </w:r>
     </w:p>
     <w:p>
@@ -536,6 +653,7 @@
           <w:rFonts w:eastAsia="Times New Roman" w:cs="Times New Roman"/>
           <w:sz w:val="24"/>
           <w:szCs w:val="24"/>
+          <w:lang w:val="es-GT"/>
         </w:rPr>
         <w:lastRenderedPageBreak/>
         <w:t>Jonathan Abraham Cermeño Barrios:</w:t>
@@ -561,67 +679,7 @@
           <w:szCs w:val="24"/>
           <w:lang w:val="es-GT"/>
         </w:rPr>
-        <w:t xml:space="preserve">Creación del </w:t>
-      </w:r>
-      <w:proofErr w:type="spellStart"/>
-      <w:r>
-        <w:rPr>
-          <w:rFonts w:eastAsia="Times New Roman" w:cs="Times New Roman"/>
-          <w:sz w:val="24"/>
-          <w:szCs w:val="24"/>
-          <w:lang w:val="es-GT"/>
-        </w:rPr>
-        <w:t>query</w:t>
-      </w:r>
-      <w:proofErr w:type="spellEnd"/>
-      <w:r>
-        <w:rPr>
-          <w:rFonts w:eastAsia="Times New Roman" w:cs="Times New Roman"/>
-          <w:sz w:val="24"/>
-          <w:szCs w:val="24"/>
-          <w:lang w:val="es-GT"/>
-        </w:rPr>
-        <w:t xml:space="preserve"> de la base de datos. Con el nombre de DB_ScrumFila2, contiene la entidad Alumno, que posee: </w:t>
-      </w:r>
-      <w:proofErr w:type="spellStart"/>
-      <w:r>
-        <w:rPr>
-          <w:rFonts w:eastAsia="Times New Roman" w:cs="Times New Roman"/>
-          <w:sz w:val="24"/>
-          <w:szCs w:val="24"/>
-          <w:lang w:val="es-GT"/>
-        </w:rPr>
-        <w:t>idAlumno</w:t>
-      </w:r>
-      <w:proofErr w:type="spellEnd"/>
-      <w:r>
-        <w:rPr>
-          <w:rFonts w:eastAsia="Times New Roman" w:cs="Times New Roman"/>
-          <w:sz w:val="24"/>
-          <w:szCs w:val="24"/>
-          <w:lang w:val="es-GT"/>
-        </w:rPr>
-        <w:t xml:space="preserve">, carnet, nombres, apellidos, edad, carrera y </w:t>
-      </w:r>
-      <w:proofErr w:type="spellStart"/>
-      <w:r>
-        <w:rPr>
-          <w:rFonts w:eastAsia="Times New Roman" w:cs="Times New Roman"/>
-          <w:sz w:val="24"/>
-          <w:szCs w:val="24"/>
-          <w:lang w:val="es-GT"/>
-        </w:rPr>
-        <w:t>seccion</w:t>
-      </w:r>
-      <w:proofErr w:type="spellEnd"/>
-      <w:r>
-        <w:rPr>
-          <w:rFonts w:eastAsia="Times New Roman" w:cs="Times New Roman"/>
-          <w:sz w:val="24"/>
-          <w:szCs w:val="24"/>
-          <w:lang w:val="es-GT"/>
-        </w:rPr>
-        <w:t>.</w:t>
+        <w:t>Creación del query de la base de datos. Con el nombre de DB_ScrumFila2, contiene la entidad Alumno, que posee: idAlumno, carnet, nombres, apellidos, edad, carrera y seccion.</w:t>
       </w:r>
     </w:p>
     <w:p>
@@ -644,39 +702,8 @@
           <w:szCs w:val="24"/>
           <w:lang w:val="es-GT"/>
         </w:rPr>
-        <w:t xml:space="preserve">Creación del Proyecto </w:t>
-      </w:r>
-      <w:proofErr w:type="spellStart"/>
-      <w:r>
-        <w:rPr>
-          <w:rFonts w:eastAsia="Times New Roman" w:cs="Times New Roman"/>
-          <w:sz w:val="24"/>
-          <w:szCs w:val="24"/>
-          <w:lang w:val="es-GT"/>
-        </w:rPr>
-        <w:t>Maven</w:t>
-      </w:r>
-      <w:proofErr w:type="spellEnd"/>
-      <w:r>
-        <w:rPr>
-          <w:rFonts w:eastAsia="Times New Roman" w:cs="Times New Roman"/>
-          <w:sz w:val="24"/>
-          <w:szCs w:val="24"/>
-          <w:lang w:val="es-GT"/>
-        </w:rPr>
-        <w:t xml:space="preserve">. Con el nombre de </w:t>
-      </w:r>
-      <w:proofErr w:type="spellStart"/>
-      <w:r>
-        <w:rPr>
-          <w:rFonts w:eastAsia="Times New Roman" w:cs="Times New Roman"/>
-          <w:sz w:val="24"/>
-          <w:szCs w:val="24"/>
-          <w:lang w:val="es-GT"/>
-        </w:rPr>
-        <w:t>AlumniScrum</w:t>
-      </w:r>
-      <w:proofErr w:type="spellEnd"/>
+        <w:t>Creación del Proyecto Maven. Con el nombre de AlumniScrum</w:t>
+      </w:r>
     </w:p>
     <w:p>
       <w:pPr>
@@ -698,27 +725,7 @@
           <w:szCs w:val="24"/>
           <w:lang w:val="es-GT"/>
         </w:rPr>
-        <w:t xml:space="preserve">Creación del Repositorio en </w:t>
-      </w:r>
-      <w:proofErr w:type="spellStart"/>
-      <w:r>
-        <w:rPr>
-          <w:rFonts w:eastAsia="Times New Roman" w:cs="Times New Roman"/>
-          <w:sz w:val="24"/>
-          <w:szCs w:val="24"/>
-          <w:lang w:val="es-GT"/>
-        </w:rPr>
-        <w:t>GitHub</w:t>
-      </w:r>
-      <w:proofErr w:type="spellEnd"/>
-      <w:r>
-        <w:rPr>
-          <w:rFonts w:eastAsia="Times New Roman" w:cs="Times New Roman"/>
-          <w:sz w:val="24"/>
-          <w:szCs w:val="24"/>
-          <w:lang w:val="es-GT"/>
-        </w:rPr>
-        <w:t>. Con el nombre de ProyectoFila2Alumno.</w:t>
+        <w:t>Creación del Repositorio en GitHub. Con el nombre de ProyectoFila2Alumno.</w:t>
       </w:r>
     </w:p>
     <w:p>
@@ -732,16 +739,8 @@
         <w:rPr>
           <w:lang w:val="es-GT"/>
         </w:rPr>
-        <w:t xml:space="preserve">Rudy </w:t>
-      </w:r>
-      <w:proofErr w:type="spellStart"/>
-      <w:r>
-        <w:rPr>
-          <w:lang w:val="es-GT"/>
-        </w:rPr>
-        <w:t>Menendez</w:t>
-      </w:r>
-      <w:proofErr w:type="spellEnd"/>
+        <w:t>Rudy Menéndez</w:t>
+      </w:r>
     </w:p>
     <w:p>
       <w:pPr>
@@ -758,16 +757,8 @@
         <w:rPr>
           <w:lang w:val="es-GT"/>
         </w:rPr>
-        <w:t xml:space="preserve">Modificación del archivo </w:t>
-      </w:r>
-      <w:proofErr w:type="spellStart"/>
-      <w:r>
-        <w:rPr>
-          <w:lang w:val="es-GT"/>
-        </w:rPr>
-        <w:t>Pom</w:t>
-      </w:r>
-      <w:proofErr w:type="spellEnd"/>
+        <w:t>Modificación del archivo Pom</w:t>
+      </w:r>
     </w:p>
     <w:p>
       <w:pPr>
@@ -790,21 +781,413 @@
         <w:rPr>
           <w:lang w:val="es-GT"/>
         </w:rPr>
-        <w:t>d</w:t>
-      </w:r>
-      <w:bookmarkStart w:id="0" w:name="_GoBack"/>
-      <w:bookmarkEnd w:id="0"/>
-      <w:r>
-        <w:rPr>
-          <w:lang w:val="es-GT"/>
-        </w:rPr>
-        <w:t>e</w:t>
+        <w:t>de</w:t>
       </w:r>
       <w:r>
         <w:rPr>
           <w:lang w:val="es-GT"/>
         </w:rPr>
         <w:t xml:space="preserve"> las dependencias : hibérnate y del conector MySQL</w:t>
+      </w:r>
+    </w:p>
+    <w:p>
+      <w:pPr>
+        <w:ind w:left="360"/>
+        <w:jc w:val="center"/>
+        <w:rPr>
+          <w:lang w:val="es-GT"/>
+        </w:rPr>
+      </w:pPr>
+      <w:r>
+        <w:rPr>
+          <w:lang w:val="es-GT"/>
+        </w:rPr>
+        <w:t>William Ricardo Castañaza Romero</w:t>
+      </w:r>
+    </w:p>
+    <w:p>
+      <w:pPr>
+        <w:pStyle w:val="Prrafodelista"/>
+        <w:numPr>
+          <w:ilvl w:val="0"/>
+          <w:numId w:val="3"/>
+        </w:numPr>
+        <w:jc w:val="both"/>
+        <w:rPr>
+          <w:lang w:val="es-GT"/>
+        </w:rPr>
+      </w:pPr>
+      <w:r>
+        <w:rPr>
+          <w:lang w:val="es-GT"/>
+        </w:rPr>
+        <w:t>Creación de la conexión y la unidad de persistencia.</w:t>
+      </w:r>
+    </w:p>
+    <w:p>
+      <w:pPr>
+        <w:ind w:left="3240"/>
+        <w:jc w:val="both"/>
+        <w:rPr>
+          <w:lang w:val="es-GT"/>
+        </w:rPr>
+      </w:pPr>
+      <w:r>
+        <w:rPr>
+          <w:lang w:val="es-GT"/>
+        </w:rPr>
+        <w:t>Elder Austin Lucas Vélez</w:t>
+      </w:r>
+    </w:p>
+    <w:p>
+      <w:pPr>
+        <w:pStyle w:val="Prrafodelista"/>
+        <w:numPr>
+          <w:ilvl w:val="0"/>
+          <w:numId w:val="3"/>
+        </w:numPr>
+        <w:jc w:val="both"/>
+        <w:rPr>
+          <w:lang w:val="es-GT"/>
+        </w:rPr>
+      </w:pPr>
+      <w:r>
+        <w:rPr>
+          <w:lang w:val="es-GT"/>
+        </w:rPr>
+        <w:t>Creación de Entidad “Alumno”, setters, getters, y métodos.</w:t>
+      </w:r>
+    </w:p>
+    <w:p>
+      <w:pPr>
+        <w:rPr>
+          <w:rFonts w:cs="Times New Roman"/>
+          <w:sz w:val="24"/>
+          <w:lang w:val="es-GT"/>
+        </w:rPr>
+      </w:pPr>
+      <w:r>
+        <w:rPr>
+          <w:rFonts w:cs="Times New Roman"/>
+          <w:sz w:val="24"/>
+          <w:lang w:val="es-GT"/>
+        </w:rPr>
+        <w:t>Fernando Javier Suarez Acevedo:</w:t>
+      </w:r>
+    </w:p>
+    <w:p>
+      <w:pPr>
+        <w:pStyle w:val="Prrafodelista"/>
+        <w:numPr>
+          <w:ilvl w:val="0"/>
+          <w:numId w:val="4"/>
+        </w:numPr>
+        <w:spacing w:line="259" w:lineRule="auto"/>
+        <w:rPr>
+          <w:rFonts w:cs="Times New Roman"/>
+          <w:sz w:val="24"/>
+          <w:lang w:val="es-GT"/>
+        </w:rPr>
+      </w:pPr>
+      <w:r>
+        <w:rPr>
+          <w:rFonts w:cs="Times New Roman"/>
+          <w:sz w:val="24"/>
+          <w:lang w:val="es-GT"/>
+        </w:rPr>
+        <w:t>Se agregó el package dao y se creó el archivo de persistencia JPA</w:t>
+      </w:r>
+    </w:p>
+    <w:p>
+      <w:pPr>
+        <w:pStyle w:val="Prrafodelista"/>
+        <w:numPr>
+          <w:ilvl w:val="0"/>
+          <w:numId w:val="4"/>
+        </w:numPr>
+        <w:spacing w:line="259" w:lineRule="auto"/>
+        <w:rPr>
+          <w:rFonts w:cs="Times New Roman"/>
+          <w:sz w:val="24"/>
+          <w:lang w:val="es-GT"/>
+        </w:rPr>
+      </w:pPr>
+      <w:r>
+        <w:rPr>
+          <w:rFonts w:cs="Times New Roman"/>
+          <w:sz w:val="24"/>
+          <w:lang w:val="es-GT"/>
+        </w:rPr>
+        <w:t>Se creó y modifico la java class AlumnoJPAController</w:t>
+      </w:r>
+    </w:p>
+    <w:p>
+      <w:pPr>
+        <w:pStyle w:val="Prrafodelista"/>
+        <w:spacing w:line="259" w:lineRule="auto"/>
+        <w:ind w:left="1449"/>
+        <w:rPr>
+          <w:rFonts w:cs="Times New Roman"/>
+          <w:sz w:val="24"/>
+          <w:lang w:val="es-GT"/>
+        </w:rPr>
+      </w:pPr>
+    </w:p>
+    <w:p>
+      <w:pPr>
+        <w:spacing w:line="259" w:lineRule="auto"/>
+        <w:rPr>
+          <w:rFonts w:cs="Times New Roman"/>
+          <w:sz w:val="24"/>
+          <w:lang w:val="es-GT"/>
+        </w:rPr>
+      </w:pPr>
+      <w:r>
+        <w:rPr>
+          <w:rFonts w:eastAsia="Times New Roman" w:cs="Times New Roman"/>
+          <w:bCs/>
+          <w:sz w:val="24"/>
+          <w:szCs w:val="24"/>
+          <w:lang w:val="es-GT"/>
+        </w:rPr>
+        <w:t>Diego Roberto Cante Estrada</w:t>
+      </w:r>
+    </w:p>
+    <w:p>
+      <w:pPr>
+        <w:pStyle w:val="Prrafodelista"/>
+        <w:numPr>
+          <w:ilvl w:val="0"/>
+          <w:numId w:val="1"/>
+        </w:numPr>
+        <w:rPr>
+          <w:rFonts w:asciiTheme="minorHAnsi" w:hAnsiTheme="minorHAnsi"/>
+          <w:sz w:val="24"/>
+          <w:szCs w:val="24"/>
+          <w:lang w:val="es-GT"/>
+        </w:rPr>
+      </w:pPr>
+      <w:r>
+        <w:rPr>
+          <w:rFonts w:eastAsia="Times New Roman" w:cs="Times New Roman"/>
+          <w:sz w:val="24"/>
+          <w:szCs w:val="24"/>
+          <w:lang w:val="es-GT"/>
+        </w:rPr>
+        <w:t>Configuración de la clase principal.</w:t>
+      </w:r>
+    </w:p>
+    <w:p>
+      <w:pPr>
+        <w:pStyle w:val="Prrafodelista"/>
+        <w:numPr>
+          <w:ilvl w:val="0"/>
+          <w:numId w:val="1"/>
+        </w:numPr>
+        <w:rPr>
+          <w:sz w:val="24"/>
+          <w:szCs w:val="24"/>
+          <w:lang w:val="es-GT"/>
+        </w:rPr>
+      </w:pPr>
+      <w:r>
+        <w:rPr>
+          <w:rFonts w:eastAsia="Times New Roman" w:cs="Times New Roman"/>
+          <w:sz w:val="24"/>
+          <w:szCs w:val="24"/>
+          <w:lang w:val="es-GT"/>
+        </w:rPr>
+        <w:t>Creación del menú principal.</w:t>
+      </w:r>
+    </w:p>
+    <w:p>
+      <w:pPr>
+        <w:rPr>
+          <w:sz w:val="24"/>
+          <w:szCs w:val="24"/>
+          <w:lang w:val="es-GT"/>
+        </w:rPr>
+      </w:pPr>
+    </w:p>
+    <w:p>
+      <w:pPr>
+        <w:rPr>
+          <w:sz w:val="24"/>
+          <w:szCs w:val="24"/>
+          <w:lang w:val="es-GT"/>
+        </w:rPr>
+      </w:pPr>
+    </w:p>
+    <w:p>
+      <w:pPr>
+        <w:rPr>
+          <w:sz w:val="24"/>
+          <w:szCs w:val="24"/>
+          <w:lang w:val="es-GT"/>
+        </w:rPr>
+      </w:pPr>
+      <w:r>
+        <w:rPr>
+          <w:sz w:val="24"/>
+          <w:szCs w:val="24"/>
+          <w:lang w:val="es-GT"/>
+        </w:rPr>
+        <w:lastRenderedPageBreak/>
+        <w:t>Jorge Vinicio Aquino López</w:t>
+      </w:r>
+    </w:p>
+    <w:p>
+      <w:pPr>
+        <w:pStyle w:val="Prrafodelista"/>
+        <w:numPr>
+          <w:ilvl w:val="0"/>
+          <w:numId w:val="5"/>
+        </w:numPr>
+        <w:rPr>
+          <w:sz w:val="24"/>
+          <w:szCs w:val="24"/>
+          <w:lang w:val="es-GT"/>
+        </w:rPr>
+      </w:pPr>
+      <w:r>
+        <w:rPr>
+          <w:sz w:val="24"/>
+          <w:szCs w:val="24"/>
+          <w:lang w:val="es-GT"/>
+        </w:rPr>
+        <w:t>Creación de los switch, caso 1 y 2</w:t>
+      </w:r>
+    </w:p>
+    <w:p>
+      <w:pPr>
+        <w:pStyle w:val="Prrafodelista"/>
+        <w:numPr>
+          <w:ilvl w:val="0"/>
+          <w:numId w:val="5"/>
+        </w:numPr>
+        <w:rPr>
+          <w:sz w:val="24"/>
+          <w:szCs w:val="24"/>
+          <w:lang w:val="es-GT"/>
+        </w:rPr>
+      </w:pPr>
+      <w:r>
+        <w:rPr>
+          <w:sz w:val="24"/>
+          <w:szCs w:val="24"/>
+          <w:lang w:val="es-GT"/>
+        </w:rPr>
+        <w:t>Creación de los métodos obtenerAlumno() y getAlumno()</w:t>
+      </w:r>
+    </w:p>
+    <w:p>
+      <w:pPr>
+        <w:rPr>
+          <w:sz w:val="24"/>
+          <w:szCs w:val="24"/>
+          <w:lang w:val="es-GT"/>
+        </w:rPr>
+      </w:pPr>
+      <w:r>
+        <w:rPr>
+          <w:sz w:val="24"/>
+          <w:szCs w:val="24"/>
+          <w:lang w:val="es-GT"/>
+        </w:rPr>
+        <w:t>Ángel Miguel Reyes Guerrero</w:t>
+      </w:r>
+    </w:p>
+    <w:p>
+      <w:pPr>
+        <w:pStyle w:val="Prrafodelista"/>
+        <w:numPr>
+          <w:ilvl w:val="0"/>
+          <w:numId w:val="6"/>
+        </w:numPr>
+        <w:rPr>
+          <w:sz w:val="24"/>
+          <w:szCs w:val="24"/>
+          <w:lang w:val="es-GT"/>
+        </w:rPr>
+      </w:pPr>
+      <w:r>
+        <w:rPr>
+          <w:sz w:val="24"/>
+          <w:szCs w:val="24"/>
+          <w:lang w:val="es-GT"/>
+        </w:rPr>
+        <w:t>Creación del case 3 y 4 del Switch; que son actualizar y eliminar</w:t>
+      </w:r>
+    </w:p>
+    <w:p>
+      <w:pPr>
+        <w:rPr>
+          <w:rFonts w:cs="Times New Roman"/>
+          <w:sz w:val="24"/>
+          <w:lang w:val="es-GT"/>
+        </w:rPr>
+      </w:pPr>
+      <w:r>
+        <w:rPr>
+          <w:rFonts w:cs="Times New Roman"/>
+          <w:sz w:val="24"/>
+          <w:lang w:val="es-GT"/>
+        </w:rPr>
+        <w:t>Miguel Aquino</w:t>
+      </w:r>
+    </w:p>
+    <w:p>
+      <w:pPr>
+        <w:pStyle w:val="Prrafodelista"/>
+        <w:numPr>
+          <w:ilvl w:val="0"/>
+          <w:numId w:val="6"/>
+        </w:numPr>
+        <w:rPr>
+          <w:lang w:val="es-GT"/>
+        </w:rPr>
+      </w:pPr>
+      <w:r>
+        <w:rPr>
+          <w:lang w:val="es-GT"/>
+        </w:rPr>
+        <w:t>Creación</w:t>
+      </w:r>
+      <w:r>
+        <w:rPr>
+          <w:lang w:val="es-GT"/>
+        </w:rPr>
+        <w:t xml:space="preserve"> del case 5 y 6 del Switch: que son listar y salir </w:t>
+      </w:r>
+    </w:p>
+    <w:p>
+      <w:pPr>
+        <w:pStyle w:val="Prrafodelista"/>
+        <w:numPr>
+          <w:ilvl w:val="0"/>
+          <w:numId w:val="6"/>
+        </w:numPr>
+        <w:rPr>
+          <w:lang w:val="es-GT"/>
+        </w:rPr>
+      </w:pPr>
+      <w:r>
+        <w:rPr>
+          <w:lang w:val="es-GT"/>
+        </w:rPr>
+        <w:t>Repetición</w:t>
+      </w:r>
+      <w:r>
+        <w:rPr>
+          <w:lang w:val="es-GT"/>
+        </w:rPr>
+        <w:t xml:space="preserve"> del </w:t>
+      </w:r>
+      <w:r>
+        <w:rPr>
+          <w:lang w:val="es-GT"/>
+        </w:rPr>
+        <w:t>menú</w:t>
       </w:r>
     </w:p>
     <w:sectPr>
@@ -933,9 +1316,461 @@
     </w:lvl>
   </w:abstractNum>
   <w:abstractNum w:abstractNumId="1" w15:restartNumberingAfterBreak="0">
+    <w:nsid w:val="4E6E1ECA"/>
+    <w:multiLevelType w:val="hybridMultilevel"/>
+    <w:tmpl w:val="207EFD06"/>
+    <w:lvl w:ilvl="0" w:tplc="100A0001">
+      <w:start w:val="1"/>
+      <w:numFmt w:val="bullet"/>
+      <w:lvlText w:val=""/>
+      <w:lvlJc w:val="left"/>
+      <w:pPr>
+        <w:ind w:left="720" w:hanging="360"/>
+      </w:pPr>
+      <w:rPr>
+        <w:rFonts w:ascii="Symbol" w:hAnsi="Symbol" w:hint="default"/>
+      </w:rPr>
+    </w:lvl>
+    <w:lvl w:ilvl="1" w:tplc="100A0003" w:tentative="1">
+      <w:start w:val="1"/>
+      <w:numFmt w:val="bullet"/>
+      <w:lvlText w:val="o"/>
+      <w:lvlJc w:val="left"/>
+      <w:pPr>
+        <w:ind w:left="1440" w:hanging="360"/>
+      </w:pPr>
+      <w:rPr>
+        <w:rFonts w:ascii="Courier New" w:hAnsi="Courier New" w:cs="Courier New" w:hint="default"/>
+      </w:rPr>
+    </w:lvl>
+    <w:lvl w:ilvl="2" w:tplc="100A0005" w:tentative="1">
+      <w:start w:val="1"/>
+      <w:numFmt w:val="bullet"/>
+      <w:lvlText w:val=""/>
+      <w:lvlJc w:val="left"/>
+      <w:pPr>
+        <w:ind w:left="2160" w:hanging="360"/>
+      </w:pPr>
+      <w:rPr>
+        <w:rFonts w:ascii="Wingdings" w:hAnsi="Wingdings" w:hint="default"/>
+      </w:rPr>
+    </w:lvl>
+    <w:lvl w:ilvl="3" w:tplc="100A0001" w:tentative="1">
+      <w:start w:val="1"/>
+      <w:numFmt w:val="bullet"/>
+      <w:lvlText w:val=""/>
+      <w:lvlJc w:val="left"/>
+      <w:pPr>
+        <w:ind w:left="2880" w:hanging="360"/>
+      </w:pPr>
+      <w:rPr>
+        <w:rFonts w:ascii="Symbol" w:hAnsi="Symbol" w:hint="default"/>
+      </w:rPr>
+    </w:lvl>
+    <w:lvl w:ilvl="4" w:tplc="100A0003" w:tentative="1">
+      <w:start w:val="1"/>
+      <w:numFmt w:val="bullet"/>
+      <w:lvlText w:val="o"/>
+      <w:lvlJc w:val="left"/>
+      <w:pPr>
+        <w:ind w:left="3600" w:hanging="360"/>
+      </w:pPr>
+      <w:rPr>
+        <w:rFonts w:ascii="Courier New" w:hAnsi="Courier New" w:cs="Courier New" w:hint="default"/>
+      </w:rPr>
+    </w:lvl>
+    <w:lvl w:ilvl="5" w:tplc="100A0005" w:tentative="1">
+      <w:start w:val="1"/>
+      <w:numFmt w:val="bullet"/>
+      <w:lvlText w:val=""/>
+      <w:lvlJc w:val="left"/>
+      <w:pPr>
+        <w:ind w:left="4320" w:hanging="360"/>
+      </w:pPr>
+      <w:rPr>
+        <w:rFonts w:ascii="Wingdings" w:hAnsi="Wingdings" w:hint="default"/>
+      </w:rPr>
+    </w:lvl>
+    <w:lvl w:ilvl="6" w:tplc="100A0001" w:tentative="1">
+      <w:start w:val="1"/>
+      <w:numFmt w:val="bullet"/>
+      <w:lvlText w:val=""/>
+      <w:lvlJc w:val="left"/>
+      <w:pPr>
+        <w:ind w:left="5040" w:hanging="360"/>
+      </w:pPr>
+      <w:rPr>
+        <w:rFonts w:ascii="Symbol" w:hAnsi="Symbol" w:hint="default"/>
+      </w:rPr>
+    </w:lvl>
+    <w:lvl w:ilvl="7" w:tplc="100A0003" w:tentative="1">
+      <w:start w:val="1"/>
+      <w:numFmt w:val="bullet"/>
+      <w:lvlText w:val="o"/>
+      <w:lvlJc w:val="left"/>
+      <w:pPr>
+        <w:ind w:left="5760" w:hanging="360"/>
+      </w:pPr>
+      <w:rPr>
+        <w:rFonts w:ascii="Courier New" w:hAnsi="Courier New" w:cs="Courier New" w:hint="default"/>
+      </w:rPr>
+    </w:lvl>
+    <w:lvl w:ilvl="8" w:tplc="100A0005" w:tentative="1">
+      <w:start w:val="1"/>
+      <w:numFmt w:val="bullet"/>
+      <w:lvlText w:val=""/>
+      <w:lvlJc w:val="left"/>
+      <w:pPr>
+        <w:ind w:left="6480" w:hanging="360"/>
+      </w:pPr>
+      <w:rPr>
+        <w:rFonts w:ascii="Wingdings" w:hAnsi="Wingdings" w:hint="default"/>
+      </w:rPr>
+    </w:lvl>
+  </w:abstractNum>
+  <w:abstractNum w:abstractNumId="2" w15:restartNumberingAfterBreak="0">
     <w:nsid w:val="53163C8E"/>
     <w:multiLevelType w:val="hybridMultilevel"/>
     <w:tmpl w:val="B45CC1B0"/>
+    <w:lvl w:ilvl="0" w:tplc="100A0001">
+      <w:start w:val="1"/>
+      <w:numFmt w:val="bullet"/>
+      <w:lvlText w:val=""/>
+      <w:lvlJc w:val="left"/>
+      <w:pPr>
+        <w:ind w:left="720" w:hanging="360"/>
+      </w:pPr>
+      <w:rPr>
+        <w:rFonts w:ascii="Symbol" w:hAnsi="Symbol" w:hint="default"/>
+      </w:rPr>
+    </w:lvl>
+    <w:lvl w:ilvl="1" w:tplc="100A0003" w:tentative="1">
+      <w:start w:val="1"/>
+      <w:numFmt w:val="bullet"/>
+      <w:lvlText w:val="o"/>
+      <w:lvlJc w:val="left"/>
+      <w:pPr>
+        <w:ind w:left="1440" w:hanging="360"/>
+      </w:pPr>
+      <w:rPr>
+        <w:rFonts w:ascii="Courier New" w:hAnsi="Courier New" w:cs="Courier New" w:hint="default"/>
+      </w:rPr>
+    </w:lvl>
+    <w:lvl w:ilvl="2" w:tplc="100A0005" w:tentative="1">
+      <w:start w:val="1"/>
+      <w:numFmt w:val="bullet"/>
+      <w:lvlText w:val=""/>
+      <w:lvlJc w:val="left"/>
+      <w:pPr>
+        <w:ind w:left="2160" w:hanging="360"/>
+      </w:pPr>
+      <w:rPr>
+        <w:rFonts w:ascii="Wingdings" w:hAnsi="Wingdings" w:hint="default"/>
+      </w:rPr>
+    </w:lvl>
+    <w:lvl w:ilvl="3" w:tplc="100A0001" w:tentative="1">
+      <w:start w:val="1"/>
+      <w:numFmt w:val="bullet"/>
+      <w:lvlText w:val=""/>
+      <w:lvlJc w:val="left"/>
+      <w:pPr>
+        <w:ind w:left="2880" w:hanging="360"/>
+      </w:pPr>
+      <w:rPr>
+        <w:rFonts w:ascii="Symbol" w:hAnsi="Symbol" w:hint="default"/>
+      </w:rPr>
+    </w:lvl>
+    <w:lvl w:ilvl="4" w:tplc="100A0003" w:tentative="1">
+      <w:start w:val="1"/>
+      <w:numFmt w:val="bullet"/>
+      <w:lvlText w:val="o"/>
+      <w:lvlJc w:val="left"/>
+      <w:pPr>
+        <w:ind w:left="3600" w:hanging="360"/>
+      </w:pPr>
+      <w:rPr>
+        <w:rFonts w:ascii="Courier New" w:hAnsi="Courier New" w:cs="Courier New" w:hint="default"/>
+      </w:rPr>
+    </w:lvl>
+    <w:lvl w:ilvl="5" w:tplc="100A0005" w:tentative="1">
+      <w:start w:val="1"/>
+      <w:numFmt w:val="bullet"/>
+      <w:lvlText w:val=""/>
+      <w:lvlJc w:val="left"/>
+      <w:pPr>
+        <w:ind w:left="4320" w:hanging="360"/>
+      </w:pPr>
+      <w:rPr>
+        <w:rFonts w:ascii="Wingdings" w:hAnsi="Wingdings" w:hint="default"/>
+      </w:rPr>
+    </w:lvl>
+    <w:lvl w:ilvl="6" w:tplc="100A0001" w:tentative="1">
+      <w:start w:val="1"/>
+      <w:numFmt w:val="bullet"/>
+      <w:lvlText w:val=""/>
+      <w:lvlJc w:val="left"/>
+      <w:pPr>
+        <w:ind w:left="5040" w:hanging="360"/>
+      </w:pPr>
+      <w:rPr>
+        <w:rFonts w:ascii="Symbol" w:hAnsi="Symbol" w:hint="default"/>
+      </w:rPr>
+    </w:lvl>
+    <w:lvl w:ilvl="7" w:tplc="100A0003" w:tentative="1">
+      <w:start w:val="1"/>
+      <w:numFmt w:val="bullet"/>
+      <w:lvlText w:val="o"/>
+      <w:lvlJc w:val="left"/>
+      <w:pPr>
+        <w:ind w:left="5760" w:hanging="360"/>
+      </w:pPr>
+      <w:rPr>
+        <w:rFonts w:ascii="Courier New" w:hAnsi="Courier New" w:cs="Courier New" w:hint="default"/>
+      </w:rPr>
+    </w:lvl>
+    <w:lvl w:ilvl="8" w:tplc="100A0005" w:tentative="1">
+      <w:start w:val="1"/>
+      <w:numFmt w:val="bullet"/>
+      <w:lvlText w:val=""/>
+      <w:lvlJc w:val="left"/>
+      <w:pPr>
+        <w:ind w:left="6480" w:hanging="360"/>
+      </w:pPr>
+      <w:rPr>
+        <w:rFonts w:ascii="Wingdings" w:hAnsi="Wingdings" w:hint="default"/>
+      </w:rPr>
+    </w:lvl>
+  </w:abstractNum>
+  <w:abstractNum w:abstractNumId="3" w15:restartNumberingAfterBreak="0">
+    <w:nsid w:val="54AA53CA"/>
+    <w:multiLevelType w:val="hybridMultilevel"/>
+    <w:tmpl w:val="917E2C94"/>
+    <w:lvl w:ilvl="0" w:tplc="100A0001">
+      <w:start w:val="1"/>
+      <w:numFmt w:val="bullet"/>
+      <w:lvlText w:val=""/>
+      <w:lvlJc w:val="left"/>
+      <w:pPr>
+        <w:ind w:left="1080" w:hanging="360"/>
+      </w:pPr>
+      <w:rPr>
+        <w:rFonts w:ascii="Symbol" w:hAnsi="Symbol" w:hint="default"/>
+      </w:rPr>
+    </w:lvl>
+    <w:lvl w:ilvl="1" w:tplc="100A0003">
+      <w:start w:val="1"/>
+      <w:numFmt w:val="bullet"/>
+      <w:lvlText w:val="o"/>
+      <w:lvlJc w:val="left"/>
+      <w:pPr>
+        <w:ind w:left="1800" w:hanging="360"/>
+      </w:pPr>
+      <w:rPr>
+        <w:rFonts w:ascii="Courier New" w:hAnsi="Courier New" w:cs="Courier New" w:hint="default"/>
+      </w:rPr>
+    </w:lvl>
+    <w:lvl w:ilvl="2" w:tplc="100A0005">
+      <w:start w:val="1"/>
+      <w:numFmt w:val="bullet"/>
+      <w:lvlText w:val=""/>
+      <w:lvlJc w:val="left"/>
+      <w:pPr>
+        <w:ind w:left="2520" w:hanging="360"/>
+      </w:pPr>
+      <w:rPr>
+        <w:rFonts w:ascii="Wingdings" w:hAnsi="Wingdings" w:hint="default"/>
+      </w:rPr>
+    </w:lvl>
+    <w:lvl w:ilvl="3" w:tplc="100A0001" w:tentative="1">
+      <w:start w:val="1"/>
+      <w:numFmt w:val="bullet"/>
+      <w:lvlText w:val=""/>
+      <w:lvlJc w:val="left"/>
+      <w:pPr>
+        <w:ind w:left="3240" w:hanging="360"/>
+      </w:pPr>
+      <w:rPr>
+        <w:rFonts w:ascii="Symbol" w:hAnsi="Symbol" w:hint="default"/>
+      </w:rPr>
+    </w:lvl>
+    <w:lvl w:ilvl="4" w:tplc="100A0003" w:tentative="1">
+      <w:start w:val="1"/>
+      <w:numFmt w:val="bullet"/>
+      <w:lvlText w:val="o"/>
+      <w:lvlJc w:val="left"/>
+      <w:pPr>
+        <w:ind w:left="3960" w:hanging="360"/>
+      </w:pPr>
+      <w:rPr>
+        <w:rFonts w:ascii="Courier New" w:hAnsi="Courier New" w:cs="Courier New" w:hint="default"/>
+      </w:rPr>
+    </w:lvl>
+    <w:lvl w:ilvl="5" w:tplc="100A0005" w:tentative="1">
+      <w:start w:val="1"/>
+      <w:numFmt w:val="bullet"/>
+      <w:lvlText w:val=""/>
+      <w:lvlJc w:val="left"/>
+      <w:pPr>
+        <w:ind w:left="4680" w:hanging="360"/>
+      </w:pPr>
+      <w:rPr>
+        <w:rFonts w:ascii="Wingdings" w:hAnsi="Wingdings" w:hint="default"/>
+      </w:rPr>
+    </w:lvl>
+    <w:lvl w:ilvl="6" w:tplc="100A0001" w:tentative="1">
+      <w:start w:val="1"/>
+      <w:numFmt w:val="bullet"/>
+      <w:lvlText w:val=""/>
+      <w:lvlJc w:val="left"/>
+      <w:pPr>
+        <w:ind w:left="5400" w:hanging="360"/>
+      </w:pPr>
+      <w:rPr>
+        <w:rFonts w:ascii="Symbol" w:hAnsi="Symbol" w:hint="default"/>
+      </w:rPr>
+    </w:lvl>
+    <w:lvl w:ilvl="7" w:tplc="100A0003" w:tentative="1">
+      <w:start w:val="1"/>
+      <w:numFmt w:val="bullet"/>
+      <w:lvlText w:val="o"/>
+      <w:lvlJc w:val="left"/>
+      <w:pPr>
+        <w:ind w:left="6120" w:hanging="360"/>
+      </w:pPr>
+      <w:rPr>
+        <w:rFonts w:ascii="Courier New" w:hAnsi="Courier New" w:cs="Courier New" w:hint="default"/>
+      </w:rPr>
+    </w:lvl>
+    <w:lvl w:ilvl="8" w:tplc="100A0005" w:tentative="1">
+      <w:start w:val="1"/>
+      <w:numFmt w:val="bullet"/>
+      <w:lvlText w:val=""/>
+      <w:lvlJc w:val="left"/>
+      <w:pPr>
+        <w:ind w:left="6840" w:hanging="360"/>
+      </w:pPr>
+      <w:rPr>
+        <w:rFonts w:ascii="Wingdings" w:hAnsi="Wingdings" w:hint="default"/>
+      </w:rPr>
+    </w:lvl>
+  </w:abstractNum>
+  <w:abstractNum w:abstractNumId="4" w15:restartNumberingAfterBreak="0">
+    <w:nsid w:val="5FBA3906"/>
+    <w:multiLevelType w:val="hybridMultilevel"/>
+    <w:tmpl w:val="9AB806A0"/>
+    <w:lvl w:ilvl="0" w:tplc="100A0001">
+      <w:start w:val="1"/>
+      <w:numFmt w:val="bullet"/>
+      <w:lvlText w:val=""/>
+      <w:lvlJc w:val="left"/>
+      <w:pPr>
+        <w:ind w:left="1449" w:hanging="360"/>
+      </w:pPr>
+      <w:rPr>
+        <w:rFonts w:ascii="Symbol" w:hAnsi="Symbol" w:hint="default"/>
+      </w:rPr>
+    </w:lvl>
+    <w:lvl w:ilvl="1" w:tplc="100A0003" w:tentative="1">
+      <w:start w:val="1"/>
+      <w:numFmt w:val="bullet"/>
+      <w:lvlText w:val="o"/>
+      <w:lvlJc w:val="left"/>
+      <w:pPr>
+        <w:ind w:left="2169" w:hanging="360"/>
+      </w:pPr>
+      <w:rPr>
+        <w:rFonts w:ascii="Courier New" w:hAnsi="Courier New" w:cs="Courier New" w:hint="default"/>
+      </w:rPr>
+    </w:lvl>
+    <w:lvl w:ilvl="2" w:tplc="100A0005" w:tentative="1">
+      <w:start w:val="1"/>
+      <w:numFmt w:val="bullet"/>
+      <w:lvlText w:val=""/>
+      <w:lvlJc w:val="left"/>
+      <w:pPr>
+        <w:ind w:left="2889" w:hanging="360"/>
+      </w:pPr>
+      <w:rPr>
+        <w:rFonts w:ascii="Wingdings" w:hAnsi="Wingdings" w:hint="default"/>
+      </w:rPr>
+    </w:lvl>
+    <w:lvl w:ilvl="3" w:tplc="100A0001" w:tentative="1">
+      <w:start w:val="1"/>
+      <w:numFmt w:val="bullet"/>
+      <w:lvlText w:val=""/>
+      <w:lvlJc w:val="left"/>
+      <w:pPr>
+        <w:ind w:left="3609" w:hanging="360"/>
+      </w:pPr>
+      <w:rPr>
+        <w:rFonts w:ascii="Symbol" w:hAnsi="Symbol" w:hint="default"/>
+      </w:rPr>
+    </w:lvl>
+    <w:lvl w:ilvl="4" w:tplc="100A0003" w:tentative="1">
+      <w:start w:val="1"/>
+      <w:numFmt w:val="bullet"/>
+      <w:lvlText w:val="o"/>
+      <w:lvlJc w:val="left"/>
+      <w:pPr>
+        <w:ind w:left="4329" w:hanging="360"/>
+      </w:pPr>
+      <w:rPr>
+        <w:rFonts w:ascii="Courier New" w:hAnsi="Courier New" w:cs="Courier New" w:hint="default"/>
+      </w:rPr>
+    </w:lvl>
+    <w:lvl w:ilvl="5" w:tplc="100A0005" w:tentative="1">
+      <w:start w:val="1"/>
+      <w:numFmt w:val="bullet"/>
+      <w:lvlText w:val=""/>
+      <w:lvlJc w:val="left"/>
+      <w:pPr>
+        <w:ind w:left="5049" w:hanging="360"/>
+      </w:pPr>
+      <w:rPr>
+        <w:rFonts w:ascii="Wingdings" w:hAnsi="Wingdings" w:hint="default"/>
+      </w:rPr>
+    </w:lvl>
+    <w:lvl w:ilvl="6" w:tplc="100A0001" w:tentative="1">
+      <w:start w:val="1"/>
+      <w:numFmt w:val="bullet"/>
+      <w:lvlText w:val=""/>
+      <w:lvlJc w:val="left"/>
+      <w:pPr>
+        <w:ind w:left="5769" w:hanging="360"/>
+      </w:pPr>
+      <w:rPr>
+        <w:rFonts w:ascii="Symbol" w:hAnsi="Symbol" w:hint="default"/>
+      </w:rPr>
+    </w:lvl>
+    <w:lvl w:ilvl="7" w:tplc="100A0003" w:tentative="1">
+      <w:start w:val="1"/>
+      <w:numFmt w:val="bullet"/>
+      <w:lvlText w:val="o"/>
+      <w:lvlJc w:val="left"/>
+      <w:pPr>
+        <w:ind w:left="6489" w:hanging="360"/>
+      </w:pPr>
+      <w:rPr>
+        <w:rFonts w:ascii="Courier New" w:hAnsi="Courier New" w:cs="Courier New" w:hint="default"/>
+      </w:rPr>
+    </w:lvl>
+    <w:lvl w:ilvl="8" w:tplc="100A0005" w:tentative="1">
+      <w:start w:val="1"/>
+      <w:numFmt w:val="bullet"/>
+      <w:lvlText w:val=""/>
+      <w:lvlJc w:val="left"/>
+      <w:pPr>
+        <w:ind w:left="7209" w:hanging="360"/>
+      </w:pPr>
+      <w:rPr>
+        <w:rFonts w:ascii="Wingdings" w:hAnsi="Wingdings" w:hint="default"/>
+      </w:rPr>
+    </w:lvl>
+  </w:abstractNum>
+  <w:abstractNum w:abstractNumId="5" w15:restartNumberingAfterBreak="0">
+    <w:nsid w:val="6063016B"/>
+    <w:multiLevelType w:val="hybridMultilevel"/>
+    <w:tmpl w:val="067C121E"/>
     <w:lvl w:ilvl="0" w:tplc="100A0001">
       <w:start w:val="1"/>
       <w:numFmt w:val="bullet"/>
@@ -1049,6 +1884,18 @@
     <w:abstractNumId w:val="0"/>
   </w:num>
   <w:num w:numId="2">
+    <w:abstractNumId w:val="2"/>
+  </w:num>
+  <w:num w:numId="3">
+    <w:abstractNumId w:val="3"/>
+  </w:num>
+  <w:num w:numId="4">
+    <w:abstractNumId w:val="4"/>
+  </w:num>
+  <w:num w:numId="5">
+    <w:abstractNumId w:val="5"/>
+  </w:num>
+  <w:num w:numId="6">
     <w:abstractNumId w:val="1"/>
   </w:num>
 </w:numbering>

</xml_diff>

<commit_message>
Configuracion de la documentacion
</commit_message>
<xml_diff>
--- a/DocumentacionScrum.docx
+++ b/DocumentacionScrum.docx
@@ -363,10 +363,68 @@
           <w:szCs w:val="24"/>
           <w:lang w:val="es-GT"/>
         </w:rPr>
-        <w:t>Manuel Alessandro Concoba Nuñez 2018-551</w:t>
-      </w:r>
-      <w:bookmarkStart w:id="0" w:name="_GoBack"/>
-      <w:bookmarkEnd w:id="0"/>
+        <w:t xml:space="preserve">Manuel </w:t>
+      </w:r>
+      <w:proofErr w:type="spellStart"/>
+      <w:r>
+        <w:rPr>
+          <w:rFonts w:eastAsia="Times New Roman" w:cs="Times New Roman"/>
+          <w:sz w:val="24"/>
+          <w:szCs w:val="24"/>
+          <w:lang w:val="es-GT"/>
+        </w:rPr>
+        <w:t>Alessandro</w:t>
+      </w:r>
+      <w:proofErr w:type="spellEnd"/>
+      <w:r>
+        <w:rPr>
+          <w:rFonts w:eastAsia="Times New Roman" w:cs="Times New Roman"/>
+          <w:sz w:val="24"/>
+          <w:szCs w:val="24"/>
+          <w:lang w:val="es-GT"/>
+        </w:rPr>
+        <w:t xml:space="preserve"> </w:t>
+      </w:r>
+      <w:proofErr w:type="spellStart"/>
+      <w:r>
+        <w:rPr>
+          <w:rFonts w:eastAsia="Times New Roman" w:cs="Times New Roman"/>
+          <w:sz w:val="24"/>
+          <w:szCs w:val="24"/>
+          <w:lang w:val="es-GT"/>
+        </w:rPr>
+        <w:t>Concoba</w:t>
+      </w:r>
+      <w:proofErr w:type="spellEnd"/>
+      <w:r>
+        <w:rPr>
+          <w:rFonts w:eastAsia="Times New Roman" w:cs="Times New Roman"/>
+          <w:sz w:val="24"/>
+          <w:szCs w:val="24"/>
+          <w:lang w:val="es-GT"/>
+        </w:rPr>
+        <w:t xml:space="preserve"> </w:t>
+      </w:r>
+      <w:proofErr w:type="spellStart"/>
+      <w:r>
+        <w:rPr>
+          <w:rFonts w:eastAsia="Times New Roman" w:cs="Times New Roman"/>
+          <w:sz w:val="24"/>
+          <w:szCs w:val="24"/>
+          <w:lang w:val="es-GT"/>
+        </w:rPr>
+        <w:t>Nuñez</w:t>
+      </w:r>
+      <w:proofErr w:type="spellEnd"/>
+      <w:r>
+        <w:rPr>
+          <w:rFonts w:eastAsia="Times New Roman" w:cs="Times New Roman"/>
+          <w:sz w:val="24"/>
+          <w:szCs w:val="24"/>
+          <w:lang w:val="es-GT"/>
+        </w:rPr>
+        <w:t xml:space="preserve"> 2018-551</w:t>
+      </w:r>
     </w:p>
     <w:p>
       <w:pPr>
@@ -583,7 +641,27 @@
           <w:szCs w:val="24"/>
           <w:lang w:val="es-GT"/>
         </w:rPr>
-        <w:t>William Ricardo Castañaza Romero – 2018-462</w:t>
+        <w:t xml:space="preserve">William Ricardo </w:t>
+      </w:r>
+      <w:proofErr w:type="spellStart"/>
+      <w:r>
+        <w:rPr>
+          <w:rFonts w:eastAsia="Times New Roman" w:cs="Times New Roman"/>
+          <w:sz w:val="24"/>
+          <w:szCs w:val="24"/>
+          <w:lang w:val="es-GT"/>
+        </w:rPr>
+        <w:t>Castañaza</w:t>
+      </w:r>
+      <w:proofErr w:type="spellEnd"/>
+      <w:r>
+        <w:rPr>
+          <w:rFonts w:eastAsia="Times New Roman" w:cs="Times New Roman"/>
+          <w:sz w:val="24"/>
+          <w:szCs w:val="24"/>
+          <w:lang w:val="es-GT"/>
+        </w:rPr>
+        <w:t xml:space="preserve"> Romero – 2018-462</w:t>
       </w:r>
       <w:r>
         <w:rPr>
@@ -679,7 +757,67 @@
           <w:szCs w:val="24"/>
           <w:lang w:val="es-GT"/>
         </w:rPr>
-        <w:t>Creación del query de la base de datos. Con el nombre de DB_ScrumFila2, contiene la entidad Alumno, que posee: idAlumno, carnet, nombres, apellidos, edad, carrera y seccion.</w:t>
+        <w:t xml:space="preserve">Creación del </w:t>
+      </w:r>
+      <w:proofErr w:type="spellStart"/>
+      <w:r>
+        <w:rPr>
+          <w:rFonts w:eastAsia="Times New Roman" w:cs="Times New Roman"/>
+          <w:sz w:val="24"/>
+          <w:szCs w:val="24"/>
+          <w:lang w:val="es-GT"/>
+        </w:rPr>
+        <w:t>query</w:t>
+      </w:r>
+      <w:proofErr w:type="spellEnd"/>
+      <w:r>
+        <w:rPr>
+          <w:rFonts w:eastAsia="Times New Roman" w:cs="Times New Roman"/>
+          <w:sz w:val="24"/>
+          <w:szCs w:val="24"/>
+          <w:lang w:val="es-GT"/>
+        </w:rPr>
+        <w:t xml:space="preserve"> de la base de datos. Con el nombre de DB_ScrumFila2, contiene la entidad Alumno, que posee: </w:t>
+      </w:r>
+      <w:proofErr w:type="spellStart"/>
+      <w:r>
+        <w:rPr>
+          <w:rFonts w:eastAsia="Times New Roman" w:cs="Times New Roman"/>
+          <w:sz w:val="24"/>
+          <w:szCs w:val="24"/>
+          <w:lang w:val="es-GT"/>
+        </w:rPr>
+        <w:t>idAlumno</w:t>
+      </w:r>
+      <w:proofErr w:type="spellEnd"/>
+      <w:r>
+        <w:rPr>
+          <w:rFonts w:eastAsia="Times New Roman" w:cs="Times New Roman"/>
+          <w:sz w:val="24"/>
+          <w:szCs w:val="24"/>
+          <w:lang w:val="es-GT"/>
+        </w:rPr>
+        <w:t xml:space="preserve">, carnet, nombres, apellidos, edad, carrera y </w:t>
+      </w:r>
+      <w:proofErr w:type="spellStart"/>
+      <w:r>
+        <w:rPr>
+          <w:rFonts w:eastAsia="Times New Roman" w:cs="Times New Roman"/>
+          <w:sz w:val="24"/>
+          <w:szCs w:val="24"/>
+          <w:lang w:val="es-GT"/>
+        </w:rPr>
+        <w:t>seccion</w:t>
+      </w:r>
+      <w:proofErr w:type="spellEnd"/>
+      <w:r>
+        <w:rPr>
+          <w:rFonts w:eastAsia="Times New Roman" w:cs="Times New Roman"/>
+          <w:sz w:val="24"/>
+          <w:szCs w:val="24"/>
+          <w:lang w:val="es-GT"/>
+        </w:rPr>
+        <w:t>.</w:t>
       </w:r>
     </w:p>
     <w:p>
@@ -702,8 +840,39 @@
           <w:szCs w:val="24"/>
           <w:lang w:val="es-GT"/>
         </w:rPr>
-        <w:t>Creación del Proyecto Maven. Con el nombre de AlumniScrum</w:t>
-      </w:r>
+        <w:t xml:space="preserve">Creación del Proyecto </w:t>
+      </w:r>
+      <w:proofErr w:type="spellStart"/>
+      <w:r>
+        <w:rPr>
+          <w:rFonts w:eastAsia="Times New Roman" w:cs="Times New Roman"/>
+          <w:sz w:val="24"/>
+          <w:szCs w:val="24"/>
+          <w:lang w:val="es-GT"/>
+        </w:rPr>
+        <w:t>Maven</w:t>
+      </w:r>
+      <w:proofErr w:type="spellEnd"/>
+      <w:r>
+        <w:rPr>
+          <w:rFonts w:eastAsia="Times New Roman" w:cs="Times New Roman"/>
+          <w:sz w:val="24"/>
+          <w:szCs w:val="24"/>
+          <w:lang w:val="es-GT"/>
+        </w:rPr>
+        <w:t xml:space="preserve">. Con el nombre de </w:t>
+      </w:r>
+      <w:proofErr w:type="spellStart"/>
+      <w:r>
+        <w:rPr>
+          <w:rFonts w:eastAsia="Times New Roman" w:cs="Times New Roman"/>
+          <w:sz w:val="24"/>
+          <w:szCs w:val="24"/>
+          <w:lang w:val="es-GT"/>
+        </w:rPr>
+        <w:t>AlumniScrum</w:t>
+      </w:r>
+      <w:proofErr w:type="spellEnd"/>
     </w:p>
     <w:p>
       <w:pPr>
@@ -725,7 +894,27 @@
           <w:szCs w:val="24"/>
           <w:lang w:val="es-GT"/>
         </w:rPr>
-        <w:t>Creación del Repositorio en GitHub. Con el nombre de ProyectoFila2Alumno.</w:t>
+        <w:t xml:space="preserve">Creación del Repositorio en </w:t>
+      </w:r>
+      <w:proofErr w:type="spellStart"/>
+      <w:r>
+        <w:rPr>
+          <w:rFonts w:eastAsia="Times New Roman" w:cs="Times New Roman"/>
+          <w:sz w:val="24"/>
+          <w:szCs w:val="24"/>
+          <w:lang w:val="es-GT"/>
+        </w:rPr>
+        <w:t>GitHub</w:t>
+      </w:r>
+      <w:proofErr w:type="spellEnd"/>
+      <w:r>
+        <w:rPr>
+          <w:rFonts w:eastAsia="Times New Roman" w:cs="Times New Roman"/>
+          <w:sz w:val="24"/>
+          <w:szCs w:val="24"/>
+          <w:lang w:val="es-GT"/>
+        </w:rPr>
+        <w:t>. Con el nombre de ProyectoFila2Alumno.</w:t>
       </w:r>
     </w:p>
     <w:p>
@@ -757,8 +946,16 @@
         <w:rPr>
           <w:lang w:val="es-GT"/>
         </w:rPr>
-        <w:t>Modificación del archivo Pom</w:t>
-      </w:r>
+        <w:t xml:space="preserve">Modificación del archivo </w:t>
+      </w:r>
+      <w:proofErr w:type="spellStart"/>
+      <w:r>
+        <w:rPr>
+          <w:lang w:val="es-GT"/>
+        </w:rPr>
+        <w:t>Pom</w:t>
+      </w:r>
+      <w:proofErr w:type="spellEnd"/>
     </w:p>
     <w:p>
       <w:pPr>
@@ -787,8 +984,16 @@
         <w:rPr>
           <w:lang w:val="es-GT"/>
         </w:rPr>
-        <w:t xml:space="preserve"> las dependencias : hibérnate y del conector MySQL</w:t>
-      </w:r>
+        <w:t xml:space="preserve"> las dependencias : hibérnate y del conector </w:t>
+      </w:r>
+      <w:proofErr w:type="spellStart"/>
+      <w:r>
+        <w:rPr>
+          <w:lang w:val="es-GT"/>
+        </w:rPr>
+        <w:t>MySQL</w:t>
+      </w:r>
+      <w:proofErr w:type="spellEnd"/>
     </w:p>
     <w:p>
       <w:pPr>
@@ -802,7 +1007,21 @@
         <w:rPr>
           <w:lang w:val="es-GT"/>
         </w:rPr>
-        <w:t>William Ricardo Castañaza Romero</w:t>
+        <w:t xml:space="preserve">William Ricardo </w:t>
+      </w:r>
+      <w:proofErr w:type="spellStart"/>
+      <w:r>
+        <w:rPr>
+          <w:lang w:val="es-GT"/>
+        </w:rPr>
+        <w:t>Castañaza</w:t>
+      </w:r>
+      <w:proofErr w:type="spellEnd"/>
+      <w:r>
+        <w:rPr>
+          <w:lang w:val="es-GT"/>
+        </w:rPr>
+        <w:t xml:space="preserve"> Romero</w:t>
       </w:r>
     </w:p>
     <w:p>
@@ -855,7 +1074,21 @@
         <w:rPr>
           <w:lang w:val="es-GT"/>
         </w:rPr>
-        <w:t>Creación de Entidad “Alumno”, setters, getters, y métodos.</w:t>
+        <w:t xml:space="preserve">Creación de Entidad “Alumno”, </w:t>
+      </w:r>
+      <w:proofErr w:type="spellStart"/>
+      <w:r>
+        <w:rPr>
+          <w:lang w:val="es-GT"/>
+        </w:rPr>
+        <w:t>setters</w:t>
+      </w:r>
+      <w:proofErr w:type="spellEnd"/>
+      <w:r>
+        <w:rPr>
+          <w:lang w:val="es-GT"/>
+        </w:rPr>
+        <w:t>, getters, y métodos.</w:t>
       </w:r>
     </w:p>
     <w:p>
@@ -895,7 +1128,43 @@
           <w:sz w:val="24"/>
           <w:lang w:val="es-GT"/>
         </w:rPr>
-        <w:t>Se agregó el package dao y se creó el archivo de persistencia JPA</w:t>
+        <w:t xml:space="preserve">Se agregó el </w:t>
+      </w:r>
+      <w:proofErr w:type="spellStart"/>
+      <w:r>
+        <w:rPr>
+          <w:rFonts w:cs="Times New Roman"/>
+          <w:sz w:val="24"/>
+          <w:lang w:val="es-GT"/>
+        </w:rPr>
+        <w:t>package</w:t>
+      </w:r>
+      <w:proofErr w:type="spellEnd"/>
+      <w:r>
+        <w:rPr>
+          <w:rFonts w:cs="Times New Roman"/>
+          <w:sz w:val="24"/>
+          <w:lang w:val="es-GT"/>
+        </w:rPr>
+        <w:t xml:space="preserve"> </w:t>
+      </w:r>
+      <w:proofErr w:type="spellStart"/>
+      <w:r>
+        <w:rPr>
+          <w:rFonts w:cs="Times New Roman"/>
+          <w:sz w:val="24"/>
+          <w:lang w:val="es-GT"/>
+        </w:rPr>
+        <w:t>dao</w:t>
+      </w:r>
+      <w:proofErr w:type="spellEnd"/>
+      <w:r>
+        <w:rPr>
+          <w:rFonts w:cs="Times New Roman"/>
+          <w:sz w:val="24"/>
+          <w:lang w:val="es-GT"/>
+        </w:rPr>
+        <w:t xml:space="preserve"> y se creó el archivo de persistencia JPA</w:t>
       </w:r>
     </w:p>
     <w:p>
@@ -918,8 +1187,36 @@
           <w:sz w:val="24"/>
           <w:lang w:val="es-GT"/>
         </w:rPr>
-        <w:t>Se creó y modifico la java class AlumnoJPAController</w:t>
-      </w:r>
+        <w:t xml:space="preserve">Se creó y modifico la java </w:t>
+      </w:r>
+      <w:proofErr w:type="spellStart"/>
+      <w:r>
+        <w:rPr>
+          <w:rFonts w:cs="Times New Roman"/>
+          <w:sz w:val="24"/>
+          <w:lang w:val="es-GT"/>
+        </w:rPr>
+        <w:t>class</w:t>
+      </w:r>
+      <w:proofErr w:type="spellEnd"/>
+      <w:r>
+        <w:rPr>
+          <w:rFonts w:cs="Times New Roman"/>
+          <w:sz w:val="24"/>
+          <w:lang w:val="es-GT"/>
+        </w:rPr>
+        <w:t xml:space="preserve"> </w:t>
+      </w:r>
+      <w:proofErr w:type="spellStart"/>
+      <w:r>
+        <w:rPr>
+          <w:rFonts w:cs="Times New Roman"/>
+          <w:sz w:val="24"/>
+          <w:lang w:val="es-GT"/>
+        </w:rPr>
+        <w:t>AlumnoJPAController</w:t>
+      </w:r>
+      <w:proofErr w:type="spellEnd"/>
     </w:p>
     <w:p>
       <w:pPr>
@@ -1055,7 +1352,25 @@
           <w:szCs w:val="24"/>
           <w:lang w:val="es-GT"/>
         </w:rPr>
-        <w:t>Creación de los switch, caso 1 y 2</w:t>
+        <w:t xml:space="preserve">Creación de los </w:t>
+      </w:r>
+      <w:proofErr w:type="spellStart"/>
+      <w:r>
+        <w:rPr>
+          <w:sz w:val="24"/>
+          <w:szCs w:val="24"/>
+          <w:lang w:val="es-GT"/>
+        </w:rPr>
+        <w:t>switch</w:t>
+      </w:r>
+      <w:proofErr w:type="spellEnd"/>
+      <w:r>
+        <w:rPr>
+          <w:sz w:val="24"/>
+          <w:szCs w:val="24"/>
+          <w:lang w:val="es-GT"/>
+        </w:rPr>
+        <w:t>, caso 1 y 2</w:t>
       </w:r>
     </w:p>
     <w:p>
@@ -1077,7 +1392,43 @@
           <w:szCs w:val="24"/>
           <w:lang w:val="es-GT"/>
         </w:rPr>
-        <w:t>Creación de los métodos obtenerAlumno() y getAlumno()</w:t>
+        <w:t xml:space="preserve">Creación de los métodos </w:t>
+      </w:r>
+      <w:proofErr w:type="spellStart"/>
+      <w:r>
+        <w:rPr>
+          <w:sz w:val="24"/>
+          <w:szCs w:val="24"/>
+          <w:lang w:val="es-GT"/>
+        </w:rPr>
+        <w:t>obtenerAlumno</w:t>
+      </w:r>
+      <w:proofErr w:type="spellEnd"/>
+      <w:r>
+        <w:rPr>
+          <w:sz w:val="24"/>
+          <w:szCs w:val="24"/>
+          <w:lang w:val="es-GT"/>
+        </w:rPr>
+        <w:t xml:space="preserve">() y </w:t>
+      </w:r>
+      <w:proofErr w:type="spellStart"/>
+      <w:r>
+        <w:rPr>
+          <w:sz w:val="24"/>
+          <w:szCs w:val="24"/>
+          <w:lang w:val="es-GT"/>
+        </w:rPr>
+        <w:t>getAlumno</w:t>
+      </w:r>
+      <w:proofErr w:type="spellEnd"/>
+      <w:r>
+        <w:rPr>
+          <w:sz w:val="24"/>
+          <w:szCs w:val="24"/>
+          <w:lang w:val="es-GT"/>
+        </w:rPr>
+        <w:t>()</w:t>
       </w:r>
     </w:p>
     <w:p>
@@ -1116,7 +1467,25 @@
           <w:szCs w:val="24"/>
           <w:lang w:val="es-GT"/>
         </w:rPr>
-        <w:t>Creación del case 3 y 4 del Switch; que son actualizar y eliminar</w:t>
+        <w:t xml:space="preserve">Creación del case 3 y 4 del </w:t>
+      </w:r>
+      <w:proofErr w:type="spellStart"/>
+      <w:r>
+        <w:rPr>
+          <w:sz w:val="24"/>
+          <w:szCs w:val="24"/>
+          <w:lang w:val="es-GT"/>
+        </w:rPr>
+        <w:t>Switch</w:t>
+      </w:r>
+      <w:proofErr w:type="spellEnd"/>
+      <w:r>
+        <w:rPr>
+          <w:sz w:val="24"/>
+          <w:szCs w:val="24"/>
+          <w:lang w:val="es-GT"/>
+        </w:rPr>
+        <w:t>; que son actualizar y eliminar</w:t>
       </w:r>
     </w:p>
     <w:p>
@@ -1157,7 +1526,21 @@
         <w:rPr>
           <w:lang w:val="es-GT"/>
         </w:rPr>
-        <w:t xml:space="preserve"> del case 5 y 6 del Switch: que son listar y salir </w:t>
+        <w:t xml:space="preserve"> del case 5 y 6 del </w:t>
+      </w:r>
+      <w:proofErr w:type="spellStart"/>
+      <w:r>
+        <w:rPr>
+          <w:lang w:val="es-GT"/>
+        </w:rPr>
+        <w:t>Switch</w:t>
+      </w:r>
+      <w:proofErr w:type="spellEnd"/>
+      <w:r>
+        <w:rPr>
+          <w:lang w:val="es-GT"/>
+        </w:rPr>
+        <w:t xml:space="preserve">: que son listar y salir </w:t>
       </w:r>
     </w:p>
     <w:p>
@@ -1189,6 +1572,28 @@
         </w:rPr>
         <w:t>menú</w:t>
       </w:r>
+    </w:p>
+    <w:p>
+      <w:pPr>
+        <w:rPr>
+          <w:u w:val="single"/>
+          <w:lang w:val="es-GT"/>
+        </w:rPr>
+      </w:pPr>
+      <w:r>
+        <w:rPr>
+          <w:lang w:val="es-GT"/>
+        </w:rPr>
+        <w:t xml:space="preserve">Link del repositorio: </w:t>
+      </w:r>
+      <w:r>
+        <w:rPr>
+          <w:lang w:val="es-GT"/>
+        </w:rPr>
+        <w:t>https://github.com/jcermeno2018295/ProyectoFila2Alumno.git</w:t>
+      </w:r>
+      <w:bookmarkStart w:id="0" w:name="_GoBack"/>
+      <w:bookmarkEnd w:id="0"/>
     </w:p>
     <w:sectPr>
       <w:pgSz w:w="12240" w:h="15840"/>

</xml_diff>